<commit_message>
added ci workflow for maven automatic build
</commit_message>
<xml_diff>
--- a/Project 2/Documents/Extra Credit.docx
+++ b/Project 2/Documents/Extra Credit.docx
@@ -160,6 +160,33 @@
       </w:r>
       <w:r>
         <w:t>ualization</w:t>
+      </w:r>
+    </w:p>
+    <w:p>
+      <w:pPr>
+        <w:pStyle w:val="ListParagraph"/>
+        <w:numPr>
+          <w:ilvl w:val="0"/>
+          <w:numId w:val="1"/>
+        </w:numPr>
+      </w:pPr>
+      <w:r>
+        <w:t>Maven – u</w:t>
+      </w:r>
+      <w:r>
+        <w:t>s</w:t>
+      </w:r>
+      <w:r>
+        <w:t>ed for JFreeApache + mini report (learning Maven)</w:t>
+      </w:r>
+      <w:r>
+        <w:t xml:space="preserve"> + connected Maven with GitHub action</w:t>
+      </w:r>
+      <w:r>
+        <w:t>s</w:t>
+      </w:r>
+      <w:r>
+        <w:t xml:space="preserve"> for automatic building</w:t>
       </w:r>
     </w:p>
     <w:sectPr>

</xml_diff>

<commit_message>
updated extra credit doc
</commit_message>
<xml_diff>
--- a/Project 2/Documents/Extra Credit.docx
+++ b/Project 2/Documents/Extra Credit.docx
@@ -217,21 +217,6 @@
       </w:r>
       <w:r>
         <w:t xml:space="preserve"> an image</w:t>
-      </w:r>
-    </w:p>
-    <w:p>
-      <w:pPr>
-        <w:pStyle w:val="ListParagraph"/>
-        <w:numPr>
-          <w:ilvl w:val="0"/>
-          <w:numId w:val="1"/>
-        </w:numPr>
-      </w:pPr>
-      <w:r>
-        <w:t>Re</w:t>
-      </w:r>
-      <w:r>
-        <w:t xml:space="preserve">Finally, here we can see the smoothened graph of the salted graph. This used a window value of 20, as such any points on the graph were replaced with the average value of the values from that focus point’s left and right side. This “smoothens” the salted values thus allowing the graph to appear more like the unsalted version. </w:t>
       </w:r>
     </w:p>
     <w:p>
@@ -992,6 +977,7 @@
   <w:style w:type="character" w:default="1" w:styleId="DefaultParagraphFont">
     <w:name w:val="Default Paragraph Font"/>
     <w:uiPriority w:val="1"/>
+    <w:semiHidden/>
     <w:unhideWhenUsed/>
   </w:style>
   <w:style w:type="table" w:default="1" w:styleId="TableNormal">

</xml_diff>